<commit_message>
- updated How to document
</commit_message>
<xml_diff>
--- a/doc/Qt_How_To.docx
+++ b/doc/Qt_How_To.docx
@@ -343,6 +343,67 @@
     <w:p>
       <w:pPr>
         <w:pStyle w:val="Odstavekseznama"/>
+        <w:rPr>
+          <w:lang w:val="en-GB"/>
+        </w:rPr>
+      </w:pPr>
+      <w:r>
+        <w:rPr>
+          <w:lang w:val="en-GB"/>
+        </w:rPr>
+        <w:t xml:space="preserve">Fixing issues with misxing PRIVATE and non-PRIVATE libraries: </w:t>
+      </w:r>
+      <w:hyperlink r:id="rId8" w:history="1">
+        <w:r>
+          <w:rPr>
+            <w:rStyle w:val="Hiperpovezava"/>
+            <w:lang w:val="en-GB"/>
+          </w:rPr>
+          <w:t>https://stackoverflow.com/questions/59522267/cmake-rejects-a-second-target-link-libraries-talking-about-keyword-vs-plain</w:t>
+        </w:r>
+      </w:hyperlink>
+    </w:p>
+    <w:p>
+      <w:pPr>
+        <w:pStyle w:val="Odstavekseznama"/>
+        <w:rPr>
+          <w:lang w:val="en-GB"/>
+        </w:rPr>
+      </w:pPr>
+    </w:p>
+    <w:p>
+      <w:pPr>
+        <w:pStyle w:val="Odstavekseznama"/>
+        <w:rPr>
+          <w:lang w:val="en-GB"/>
+        </w:rPr>
+      </w:pPr>
+      <w:r>
+        <w:rPr>
+          <w:lang w:val="en-GB"/>
+        </w:rPr>
+        <w:t>Note, that some project will have a pre-listed libraries that might be PRIVATE/PUBLIC/INTERFACE and you cannot mix all included libraries.</w:t>
+      </w:r>
+    </w:p>
+    <w:p>
+      <w:pPr>
+        <w:pStyle w:val="Odstavekseznama"/>
+        <w:rPr>
+          <w:lang w:val="en-GB"/>
+        </w:rPr>
+      </w:pPr>
+    </w:p>
+    <w:p>
+      <w:pPr>
+        <w:pStyle w:val="Odstavekseznama"/>
+        <w:rPr>
+          <w:lang w:val="en-GB"/>
+        </w:rPr>
+      </w:pPr>
+    </w:p>
+    <w:p>
+      <w:pPr>
+        <w:pStyle w:val="Odstavekseznama"/>
         <w:numPr>
           <w:ilvl w:val="0"/>
           <w:numId w:val="1"/>
@@ -385,7 +446,7 @@
                     <pic:cNvPicPr/>
                   </pic:nvPicPr>
                   <pic:blipFill>
-                    <a:blip r:embed="rId8"/>
+                    <a:blip r:embed="rId9"/>
                     <a:stretch>
                       <a:fillRect/>
                     </a:stretch>
@@ -1020,6 +1081,29 @@
       <w:contextualSpacing/>
     </w:pPr>
   </w:style>
+  <w:style w:type="character" w:styleId="Hiperpovezava">
+    <w:name w:val="Hyperlink"/>
+    <w:basedOn w:val="Privzetapisavaodstavka"/>
+    <w:uiPriority w:val="99"/>
+    <w:unhideWhenUsed/>
+    <w:rsid w:val="00DC69B8"/>
+    <w:rPr>
+      <w:color w:val="0563C1" w:themeColor="hyperlink"/>
+      <w:u w:val="single"/>
+    </w:rPr>
+  </w:style>
+  <w:style w:type="character" w:styleId="Nerazreenaomemba">
+    <w:name w:val="Unresolved Mention"/>
+    <w:basedOn w:val="Privzetapisavaodstavka"/>
+    <w:uiPriority w:val="99"/>
+    <w:semiHidden/>
+    <w:unhideWhenUsed/>
+    <w:rsid w:val="00DC69B8"/>
+    <w:rPr>
+      <w:color w:val="605E5C"/>
+      <w:shd w:val="clear" w:color="auto" w:fill="E1DFDD"/>
+    </w:rPr>
+  </w:style>
 </w:styles>
 </file>
 

</xml_diff>